<commit_message>
modified acceptance testing report
</commit_message>
<xml_diff>
--- a/CoffeeMaker/reqs/Coffee Maker Acceptance Tests.docx
+++ b/CoffeeMaker/reqs/Coffee Maker Acceptance Tests.docx
@@ -245,8 +245,18 @@
                 <w:sz w:val="20"/>
                 <w:szCs w:val="20"/>
               </w:rPr>
-              <w:t>Precondition: Run CoffeeMaker</w:t>
-            </w:r>
+              <w:t xml:space="preserve">Precondition: Run </w:t>
+            </w:r>
+            <w:proofErr w:type="spellStart"/>
+            <w:r>
+              <w:rPr>
+                <w:rFonts w:ascii="Times New Roman" w:eastAsia="Times New Roman" w:hAnsi="Times New Roman" w:cs="Times New Roman"/>
+                <w:sz w:val="20"/>
+                <w:szCs w:val="20"/>
+              </w:rPr>
+              <w:t>CoffeeMaker</w:t>
+            </w:r>
+            <w:proofErr w:type="spellEnd"/>
             <w:r>
               <w:rPr>
                 <w:rFonts w:ascii="Times New Roman" w:eastAsia="Times New Roman" w:hAnsi="Times New Roman" w:cs="Times New Roman"/>
@@ -366,6 +376,8 @@
               </w:rPr>
               <w:t>Coffee successfully added.</w:t>
             </w:r>
+            <w:bookmarkStart w:id="0" w:name="_GoBack"/>
+            <w:bookmarkEnd w:id="0"/>
           </w:p>
         </w:tc>
         <w:tc>
@@ -575,7 +587,7 @@
                 <w:sz w:val="18"/>
                 <w:szCs w:val="18"/>
               </w:rPr>
-              <w:t>Returns to the main menu, however the Coffee object is not deleted.</w:t>
+              <w:t>“Successfully deleted” – however this isn’t actually taken out of the array</w:t>
             </w:r>
           </w:p>
         </w:tc>
@@ -824,17 +836,7 @@
                 <w:sz w:val="18"/>
                 <w:szCs w:val="18"/>
               </w:rPr>
-              <w:t>“Coffee could not be edited</w:t>
-            </w:r>
-            <w:bookmarkStart w:id="0" w:name="_GoBack"/>
-            <w:bookmarkEnd w:id="0"/>
-            <w:r>
-              <w:rPr>
-                <w:rFonts w:ascii="Times New Roman" w:eastAsia="Times New Roman" w:hAnsi="Times New Roman" w:cs="Times New Roman"/>
-                <w:sz w:val="18"/>
-                <w:szCs w:val="18"/>
-              </w:rPr>
-              <w:t>”</w:t>
+              <w:t>“Coffee could not be edited”</w:t>
             </w:r>
           </w:p>
         </w:tc>

</xml_diff>